<commit_message>
manual fix, get configuration fix, parameters fix
</commit_message>
<xml_diff>
--- a/Documents/Manual/Parameters and Templates.docx
+++ b/Documents/Manual/Parameters and Templates.docx
@@ -19,22 +19,6 @@
           <w:sz w:val="20"/>
         </w:rPr>
       </w:pPr>
-      <w:bookmarkStart w:id="0" w:name="_Toc353362500"/>
-      <w:r>
-        <w:rPr>
-          <w:rFonts w:ascii="Arial" w:hAnsi="Arial" w:cs="Arial"/>
-          <w:sz w:val="20"/>
-        </w:rPr>
-        <w:t>Вкладка</w:t>
-      </w:r>
-      <w:r>
-        <w:rPr>
-          <w:rFonts w:ascii="Arial" w:hAnsi="Arial" w:cs="Arial"/>
-          <w:sz w:val="20"/>
-        </w:rPr>
-        <w:t xml:space="preserve"> </w:t>
-      </w:r>
-      <w:bookmarkEnd w:id="0"/>
       <w:r>
         <w:rPr>
           <w:rFonts w:ascii="Arial" w:hAnsi="Arial" w:cs="Arial"/>
@@ -53,46 +37,73 @@
         <w:jc w:val="both"/>
       </w:pPr>
       <w:r>
-        <w:t xml:space="preserve">В рабочей области </w:t>
-      </w:r>
-      <w:r>
-        <w:t>в</w:t>
-      </w:r>
-      <w:r>
-        <w:t>к</w:t>
-      </w:r>
-      <w:r>
-        <w:t xml:space="preserve">ладки </w:t>
+        <w:t>В</w:t>
+      </w:r>
+      <w:r>
+        <w:t xml:space="preserve"> нижней части </w:t>
+      </w:r>
+      <w:r>
+        <w:t>рабочей области</w:t>
+      </w:r>
+      <w:r>
+        <w:t xml:space="preserve"> вкладки </w:t>
       </w:r>
       <w:r>
         <w:rPr>
           <w:b/>
         </w:rPr>
-        <w:t xml:space="preserve">Параметры </w:t>
-      </w:r>
-      <w:r>
-        <w:t>располагаются 2</w:t>
+        <w:t>Устройства</w:t>
+      </w:r>
+      <w:r>
+        <w:t xml:space="preserve"> расположено поле</w:t>
       </w:r>
       <w:r>
         <w:t xml:space="preserve"> </w:t>
       </w:r>
       <w:r>
-        <w:t>поля</w:t>
-      </w:r>
-      <w:r>
-        <w:t xml:space="preserve"> (рис. 1)</w:t>
-      </w:r>
-      <w:r>
-        <w:t xml:space="preserve">. Поле, находящееся слева, содержит дерево устройств, такое же, как на вкладке </w:t>
+        <w:t>с параметрами</w:t>
       </w:r>
       <w:r>
         <w:rPr>
           <w:b/>
         </w:rPr>
-        <w:t>Устройства</w:t>
-      </w:r>
-      <w:r>
-        <w:t>, но только без возможности редактирования. В поле, расположенном справа, находится список параметров, для выделенного устройства в дереве устройств. Список параметров разделен на три колонки. Самая левая колонка отображает названия всех параметров устройства, средняя колонка содержит параметры, хранящиеся в системе, правая колон</w:t>
+        <w:t xml:space="preserve"> </w:t>
+      </w:r>
+      <w:r>
+        <w:t>выбранного устройства</w:t>
+      </w:r>
+      <w:r>
+        <w:t xml:space="preserve"> </w:t>
+      </w:r>
+      <w:r>
+        <w:t>(рис. 1)</w:t>
+      </w:r>
+      <w:r>
+        <w:t xml:space="preserve">. В </w:t>
+      </w:r>
+      <w:r>
+        <w:t xml:space="preserve">этом </w:t>
+      </w:r>
+      <w:r>
+        <w:t>поле</w:t>
+      </w:r>
+      <w:r>
+        <w:t xml:space="preserve">, в левом верхнем углу </w:t>
+      </w:r>
+      <w:r>
+        <w:t>находится</w:t>
+      </w:r>
+      <w:r>
+        <w:t xml:space="preserve"> дополнительная информация, а ниже расположен</w:t>
+      </w:r>
+      <w:r>
+        <w:t xml:space="preserve"> список параметров, для выделенного устройства в дереве устройств.</w:t>
+      </w:r>
+      <w:r>
+        <w:t xml:space="preserve"> Дополнительная информация содердит развернутое название устройства, информацию о том, к чему подключено данное устройство, а также зону или логику для данного устройства, если таковые имеются.</w:t>
+      </w:r>
+      <w:r>
+        <w:t xml:space="preserve"> Список параметров разделен на три колонки. Самая левая колонка отображает названия всех параметров устройства, средняя колонка содержит параметры, хранящиеся в системе, правая колон</w:t>
       </w:r>
       <w:r>
         <w:t>ка отображает параметры, считан</w:t>
@@ -107,7 +118,7 @@
         <w:t xml:space="preserve"> </w:t>
       </w:r>
       <w:r>
-        <w:t xml:space="preserve">умолчанию, а поля значений параметров устройства, будут отображать надпись «Неизвестно» (для числовых параметров), а для раскрывающегося списка – первый элемент этого списка. </w:t>
+        <w:t xml:space="preserve">умолчанию, а поля значений параметров устройства, будут отображать надпись «Неизвестно». </w:t>
       </w:r>
       <w:r>
         <w:t>Если значение параметра в системе не совпадае</w:t>
@@ -116,19 +127,37 @@
         <w:t>т со значением параметра, счита</w:t>
       </w:r>
       <w:r>
-        <w:t>ным с устройства, то название данного параметра выделяется другим цветом.</w:t>
-      </w:r>
-    </w:p>
-    <w:p>
-      <w:pPr>
-        <w:tabs>
-          <w:tab w:val="left" w:pos="1418"/>
-        </w:tabs>
-        <w:ind w:firstLine="709"/>
-        <w:jc w:val="both"/>
-      </w:pPr>
-      <w:r>
-        <w:t xml:space="preserve">В верхней панели инструментов, присутствую кнопки чтения и записи параметров: </w:t>
+        <w:t>ным с устройства, то назва</w:t>
+      </w:r>
+      <w:r>
+        <w:t>ние данного параметра выделяется</w:t>
+      </w:r>
+      <w:r>
+        <w:t>.</w:t>
+      </w:r>
+      <w:r>
+        <w:t xml:space="preserve"> В самой нижней части поля расположена панель инструментов работы с параметрами.</w:t>
+      </w:r>
+    </w:p>
+    <w:p>
+      <w:pPr>
+        <w:tabs>
+          <w:tab w:val="left" w:pos="1418"/>
+        </w:tabs>
+        <w:ind w:firstLine="709"/>
+        <w:jc w:val="both"/>
+      </w:pPr>
+    </w:p>
+    <w:p>
+      <w:pPr>
+        <w:tabs>
+          <w:tab w:val="left" w:pos="1418"/>
+        </w:tabs>
+        <w:ind w:firstLine="709"/>
+        <w:jc w:val="both"/>
+      </w:pPr>
+      <w:r>
+        <w:t xml:space="preserve">В панели инструментов, присутствую кнопки чтения и записи параметров: </w:t>
       </w:r>
     </w:p>
     <w:p>
@@ -401,10 +430,22 @@
         <w:t>кнопка «Считать параметры дочерних устройств» - сч</w:t>
       </w:r>
       <w:r>
-        <w:t xml:space="preserve">итывает параметры всех дочерних </w:t>
-      </w:r>
-      <w:r>
-        <w:t xml:space="preserve">устройств, выделенного устройства, </w:t>
+        <w:t>итывает параметры</w:t>
+      </w:r>
+      <w:r>
+        <w:t xml:space="preserve"> выделенного устройства и</w:t>
+      </w:r>
+      <w:r>
+        <w:t xml:space="preserve"> всех</w:t>
+      </w:r>
+      <w:r>
+        <w:t xml:space="preserve"> его</w:t>
+      </w:r>
+      <w:r>
+        <w:t xml:space="preserve"> дочерних </w:t>
+      </w:r>
+      <w:r>
+        <w:t xml:space="preserve">устройств, </w:t>
       </w:r>
     </w:p>
     <w:p>
@@ -486,28 +527,40 @@
         <w:t xml:space="preserve">- </w:t>
       </w:r>
       <w:r>
-        <w:t xml:space="preserve">кнопка «Записать параметры дочерних устройств» - записывает параметры во все дочерние устройства, выделенного устройства. </w:t>
-      </w:r>
-    </w:p>
-    <w:p>
-      <w:pPr>
-        <w:tabs>
-          <w:tab w:val="left" w:pos="1418"/>
-        </w:tabs>
-        <w:ind w:firstLine="709"/>
-        <w:jc w:val="both"/>
-      </w:pPr>
-    </w:p>
-    <w:p>
-      <w:pPr>
-        <w:tabs>
-          <w:tab w:val="left" w:pos="1418"/>
-        </w:tabs>
-        <w:ind w:firstLine="709"/>
-        <w:jc w:val="both"/>
-      </w:pPr>
-      <w:r>
-        <w:t xml:space="preserve">Также есть две дополнительные кнопки: </w:t>
+        <w:t>кнопка «Записать параметры дочерних устройств» - записывает параметры</w:t>
+      </w:r>
+      <w:r>
+        <w:t xml:space="preserve"> в выделенное устройство и</w:t>
+      </w:r>
+      <w:r>
+        <w:t xml:space="preserve"> во все</w:t>
+      </w:r>
+      <w:r>
+        <w:t xml:space="preserve"> его</w:t>
+      </w:r>
+      <w:r>
+        <w:t xml:space="preserve"> дочерние устройства. </w:t>
+      </w:r>
+    </w:p>
+    <w:p>
+      <w:pPr>
+        <w:tabs>
+          <w:tab w:val="left" w:pos="1418"/>
+        </w:tabs>
+        <w:ind w:firstLine="709"/>
+        <w:jc w:val="both"/>
+      </w:pPr>
+    </w:p>
+    <w:p>
+      <w:pPr>
+        <w:tabs>
+          <w:tab w:val="left" w:pos="1418"/>
+        </w:tabs>
+        <w:ind w:firstLine="709"/>
+        <w:jc w:val="both"/>
+      </w:pPr>
+      <w:r>
+        <w:t xml:space="preserve">Также есть дополнительные кнопки: </w:t>
       </w:r>
     </w:p>
     <w:p>
@@ -589,7 +642,13 @@
         <w:t xml:space="preserve">- кнопка </w:t>
       </w:r>
       <w:r>
-        <w:t xml:space="preserve">«Копировать параметры» и </w:t>
+        <w:t>«Коп</w:t>
+      </w:r>
+      <w:r>
+        <w:t>ировать параметры»</w:t>
+      </w:r>
+      <w:r>
+        <w:t xml:space="preserve"> </w:t>
       </w:r>
     </w:p>
     <w:p>
@@ -701,6 +760,94 @@
         <w:jc w:val="both"/>
       </w:pPr>
       <w:r>
+        <w:rPr>
+          <w:noProof/>
+        </w:rPr>
+        <w:drawing>
+          <wp:anchor distT="0" distB="0" distL="114300" distR="114300" simplePos="0" relativeHeight="251674624" behindDoc="0" locked="0" layoutInCell="1" allowOverlap="1">
+            <wp:simplePos x="0" y="0"/>
+            <wp:positionH relativeFrom="column">
+              <wp:posOffset>58141</wp:posOffset>
+            </wp:positionH>
+            <wp:positionV relativeFrom="paragraph">
+              <wp:posOffset>70257</wp:posOffset>
+            </wp:positionV>
+            <wp:extent cx="310134" cy="277977"/>
+            <wp:effectExtent l="19050" t="0" r="0" b="0"/>
+            <wp:wrapNone/>
+            <wp:docPr id="5" name="Рисунок 3"/>
+            <wp:cNvGraphicFramePr>
+              <a:graphicFrameLocks xmlns:a="http://schemas.openxmlformats.org/drawingml/2006/main" noChangeAspect="1"/>
+            </wp:cNvGraphicFramePr>
+            <a:graphic xmlns:a="http://schemas.openxmlformats.org/drawingml/2006/main">
+              <a:graphicData uri="http://schemas.openxmlformats.org/drawingml/2006/picture">
+                <pic:pic xmlns:pic="http://schemas.openxmlformats.org/drawingml/2006/picture">
+                  <pic:nvPicPr>
+                    <pic:cNvPr id="0" name="Picture 3"/>
+                    <pic:cNvPicPr>
+                      <a:picLocks noChangeAspect="1" noChangeArrowheads="1"/>
+                    </pic:cNvPicPr>
+                  </pic:nvPicPr>
+                  <pic:blipFill>
+                    <a:blip r:embed="rId14" cstate="print"/>
+                    <a:srcRect/>
+                    <a:stretch>
+                      <a:fillRect/>
+                    </a:stretch>
+                  </pic:blipFill>
+                  <pic:spPr bwMode="auto">
+                    <a:xfrm>
+                      <a:off x="0" y="0"/>
+                      <a:ext cx="310134" cy="277977"/>
+                    </a:xfrm>
+                    <a:prstGeom prst="rect">
+                      <a:avLst/>
+                    </a:prstGeom>
+                    <a:noFill/>
+                    <a:ln w="9525">
+                      <a:noFill/>
+                      <a:miter lim="800000"/>
+                      <a:headEnd/>
+                      <a:tailEnd/>
+                    </a:ln>
+                  </pic:spPr>
+                </pic:pic>
+              </a:graphicData>
+            </a:graphic>
+          </wp:anchor>
+        </w:drawing>
+      </w:r>
+    </w:p>
+    <w:p>
+      <w:pPr>
+        <w:tabs>
+          <w:tab w:val="left" w:pos="1418"/>
+        </w:tabs>
+        <w:ind w:firstLine="709"/>
+        <w:jc w:val="both"/>
+      </w:pPr>
+      <w:r>
+        <w:t>- кнопка «Вставить параметры во все дочерние устройства»</w:t>
+      </w:r>
+    </w:p>
+    <w:p>
+      <w:pPr>
+        <w:tabs>
+          <w:tab w:val="left" w:pos="1418"/>
+        </w:tabs>
+        <w:ind w:firstLine="709"/>
+        <w:jc w:val="both"/>
+      </w:pPr>
+    </w:p>
+    <w:p>
+      <w:pPr>
+        <w:tabs>
+          <w:tab w:val="left" w:pos="1418"/>
+        </w:tabs>
+        <w:ind w:firstLine="709"/>
+        <w:jc w:val="both"/>
+      </w:pPr>
+      <w:r>
         <w:t>Эти кнопки осуществляют копирование значений параметров между однотипными устройствами.</w:t>
       </w:r>
       <w:r>
@@ -739,20 +886,26 @@
       <w:r>
         <w:t xml:space="preserve"> значения параметров из первого устройства во второе.</w:t>
       </w:r>
-    </w:p>
-    <w:p>
-      <w:pPr>
-        <w:tabs>
-          <w:tab w:val="left" w:pos="1418"/>
-        </w:tabs>
-        <w:ind w:firstLine="709"/>
-        <w:jc w:val="both"/>
-      </w:pPr>
-      <w:r>
-        <w:t xml:space="preserve"> В нижней панели, находящейся в поле параметров устройств, есть четыре функциональные кно</w:t>
-      </w:r>
-      <w:r>
-        <w:t>пки:</w:t>
+      <w:r>
+        <w:t xml:space="preserve"> Кнопка «Вставить параметры во все дочерние устройства» становится активной, если у выбранного устройства, есть хотя бы одно</w:t>
+      </w:r>
+      <w:r>
+        <w:t xml:space="preserve"> дочернее устройство</w:t>
+      </w:r>
+      <w:r>
+        <w:t xml:space="preserve"> такого же типа, как и то, чьи параметры мы копируем. Эта кнопка</w:t>
+      </w:r>
+      <w:r>
+        <w:t xml:space="preserve"> позволяет</w:t>
+      </w:r>
+      <w:r>
+        <w:t xml:space="preserve"> </w:t>
+      </w:r>
+      <w:r>
+        <w:t>копировать</w:t>
+      </w:r>
+      <w:r>
+        <w:t xml:space="preserve"> параметры из буфера во все дочерние устройства, соответствующего типа.</w:t>
       </w:r>
     </w:p>
     <w:p>
@@ -788,88 +941,6 @@
                 <pic:pic xmlns:pic="http://schemas.openxmlformats.org/drawingml/2006/picture">
                   <pic:nvPicPr>
                     <pic:cNvPr id="0" name="Picture 17"/>
-                    <pic:cNvPicPr>
-                      <a:picLocks noChangeAspect="1" noChangeArrowheads="1"/>
-                    </pic:cNvPicPr>
-                  </pic:nvPicPr>
-                  <pic:blipFill>
-                    <a:blip r:embed="rId14" cstate="print"/>
-                    <a:srcRect/>
-                    <a:stretch>
-                      <a:fillRect/>
-                    </a:stretch>
-                  </pic:blipFill>
-                  <pic:spPr bwMode="auto">
-                    <a:xfrm>
-                      <a:off x="0" y="0"/>
-                      <a:ext cx="308610" cy="267335"/>
-                    </a:xfrm>
-                    <a:prstGeom prst="rect">
-                      <a:avLst/>
-                    </a:prstGeom>
-                    <a:noFill/>
-                    <a:ln w="9525">
-                      <a:noFill/>
-                      <a:miter lim="800000"/>
-                      <a:headEnd/>
-                      <a:tailEnd/>
-                    </a:ln>
-                  </pic:spPr>
-                </pic:pic>
-              </a:graphicData>
-            </a:graphic>
-          </wp:anchor>
-        </w:drawing>
-      </w:r>
-    </w:p>
-    <w:p>
-      <w:pPr>
-        <w:tabs>
-          <w:tab w:val="left" w:pos="1418"/>
-        </w:tabs>
-        <w:ind w:firstLine="709"/>
-        <w:jc w:val="both"/>
-      </w:pPr>
-      <w:r>
-        <w:t>- к</w:t>
-      </w:r>
-      <w:r>
-        <w:t xml:space="preserve">нопка «Заменить значения параметров системы на значения параметров в устройстве» осуществляет копирование значений всех параметров из колонки с параметрами устройств в колонку с параметрами системы. </w:t>
-      </w:r>
-    </w:p>
-    <w:p>
-      <w:pPr>
-        <w:tabs>
-          <w:tab w:val="left" w:pos="1418"/>
-        </w:tabs>
-        <w:ind w:firstLine="709"/>
-        <w:jc w:val="both"/>
-      </w:pPr>
-      <w:r>
-        <w:rPr>
-          <w:noProof/>
-        </w:rPr>
-        <w:drawing>
-          <wp:anchor distT="0" distB="0" distL="114300" distR="114300" simplePos="0" relativeHeight="251666432" behindDoc="0" locked="0" layoutInCell="1" allowOverlap="1">
-            <wp:simplePos x="0" y="0"/>
-            <wp:positionH relativeFrom="column">
-              <wp:posOffset>77470</wp:posOffset>
-            </wp:positionH>
-            <wp:positionV relativeFrom="paragraph">
-              <wp:posOffset>29845</wp:posOffset>
-            </wp:positionV>
-            <wp:extent cx="308610" cy="267335"/>
-            <wp:effectExtent l="19050" t="0" r="0" b="0"/>
-            <wp:wrapNone/>
-            <wp:docPr id="18" name="Рисунок 18"/>
-            <wp:cNvGraphicFramePr>
-              <a:graphicFrameLocks xmlns:a="http://schemas.openxmlformats.org/drawingml/2006/main" noChangeAspect="1"/>
-            </wp:cNvGraphicFramePr>
-            <a:graphic xmlns:a="http://schemas.openxmlformats.org/drawingml/2006/main">
-              <a:graphicData uri="http://schemas.openxmlformats.org/drawingml/2006/picture">
-                <pic:pic xmlns:pic="http://schemas.openxmlformats.org/drawingml/2006/picture">
-                  <pic:nvPicPr>
-                    <pic:cNvPr id="0" name="Picture 18"/>
                     <pic:cNvPicPr>
                       <a:picLocks noChangeAspect="1" noChangeArrowheads="1"/>
                     </pic:cNvPicPr>
@@ -913,10 +984,10 @@
         <w:jc w:val="both"/>
       </w:pPr>
       <w:r>
-        <w:t xml:space="preserve">- кнопка </w:t>
-      </w:r>
-      <w:r>
-        <w:t>«Заменить все значения параметров системы на значение параметров в устройстве» также выполняет аналогичное действие, но только для параметров всех дочерних устройств.</w:t>
+        <w:t>- к</w:t>
+      </w:r>
+      <w:r>
+        <w:t xml:space="preserve">нопка «Заменить значения параметров системы на значения параметров в устройстве» осуществляет копирование значений всех параметров из колонки с параметрами устройств в колонку с параметрами системы. </w:t>
       </w:r>
     </w:p>
     <w:p>
@@ -932,18 +1003,18 @@
           <w:noProof/>
         </w:rPr>
         <w:drawing>
-          <wp:anchor distT="0" distB="0" distL="114300" distR="114300" simplePos="0" relativeHeight="251667456" behindDoc="0" locked="0" layoutInCell="1" allowOverlap="1">
+          <wp:anchor distT="0" distB="0" distL="114300" distR="114300" simplePos="0" relativeHeight="251666432" behindDoc="0" locked="0" layoutInCell="1" allowOverlap="1">
             <wp:simplePos x="0" y="0"/>
             <wp:positionH relativeFrom="column">
               <wp:posOffset>77470</wp:posOffset>
             </wp:positionH>
             <wp:positionV relativeFrom="paragraph">
-              <wp:posOffset>92710</wp:posOffset>
+              <wp:posOffset>29845</wp:posOffset>
             </wp:positionV>
             <wp:extent cx="308610" cy="267335"/>
             <wp:effectExtent l="19050" t="0" r="0" b="0"/>
             <wp:wrapNone/>
-            <wp:docPr id="19" name="Рисунок 19"/>
+            <wp:docPr id="18" name="Рисунок 18"/>
             <wp:cNvGraphicFramePr>
               <a:graphicFrameLocks xmlns:a="http://schemas.openxmlformats.org/drawingml/2006/main" noChangeAspect="1"/>
             </wp:cNvGraphicFramePr>
@@ -951,7 +1022,7 @@
               <a:graphicData uri="http://schemas.openxmlformats.org/drawingml/2006/picture">
                 <pic:pic xmlns:pic="http://schemas.openxmlformats.org/drawingml/2006/picture">
                   <pic:nvPicPr>
-                    <pic:cNvPr id="0" name="Picture 19"/>
+                    <pic:cNvPr id="0" name="Picture 18"/>
                     <pic:cNvPicPr>
                       <a:picLocks noChangeAspect="1" noChangeArrowheads="1"/>
                     </pic:cNvPicPr>
@@ -995,43 +1066,149 @@
         <w:jc w:val="both"/>
       </w:pPr>
       <w:r>
-        <w:t>- кнопка «Заменить значения параметров в устройстве на значения параметров в системе»</w:t>
-      </w:r>
-    </w:p>
-    <w:p>
-      <w:pPr>
-        <w:tabs>
-          <w:tab w:val="left" w:pos="1418"/>
-        </w:tabs>
-        <w:ind w:firstLine="709"/>
-        <w:jc w:val="both"/>
-      </w:pPr>
-    </w:p>
-    <w:p>
-      <w:pPr>
-        <w:tabs>
-          <w:tab w:val="left" w:pos="1418"/>
-        </w:tabs>
-        <w:ind w:firstLine="709"/>
-        <w:jc w:val="both"/>
-      </w:pPr>
-      <w:r>
+        <w:t xml:space="preserve">- кнопка </w:t>
+      </w:r>
+      <w:r>
+        <w:t>«Заменить все значения параметров системы на значение параметров в устройстве» также выполняет аналогичное действие, но</w:t>
+      </w:r>
+      <w:r>
+        <w:t xml:space="preserve"> не</w:t>
+      </w:r>
+      <w:r>
+        <w:t xml:space="preserve"> только для параметров</w:t>
+      </w:r>
+      <w:r>
+        <w:t xml:space="preserve"> выделенного устройства, но и для </w:t>
+      </w:r>
+      <w:r>
+        <w:t>всех</w:t>
+      </w:r>
+      <w:r>
+        <w:t xml:space="preserve"> его</w:t>
+      </w:r>
+      <w:r>
+        <w:t xml:space="preserve"> дочерних устройств.</w:t>
+      </w:r>
+    </w:p>
+    <w:p>
+      <w:pPr>
+        <w:tabs>
+          <w:tab w:val="left" w:pos="1418"/>
+        </w:tabs>
+        <w:ind w:firstLine="709"/>
+        <w:jc w:val="both"/>
         <w:rPr>
           <w:noProof/>
         </w:rPr>
+      </w:pPr>
+    </w:p>
+    <w:p>
+      <w:pPr>
+        <w:tabs>
+          <w:tab w:val="left" w:pos="1418"/>
+        </w:tabs>
+        <w:ind w:firstLine="709"/>
+        <w:jc w:val="both"/>
+      </w:pPr>
+      <w:r>
+        <w:t>Если, выделенное устройство не содержит дочерних устройств, то кнопки, предназначенные для осуществления действий над дочерними устройствами становятся не активными.</w:t>
+      </w:r>
+      <w:r>
+        <w:t xml:space="preserve"> </w:t>
+      </w:r>
+    </w:p>
+    <w:p>
+      <w:pPr>
+        <w:tabs>
+          <w:tab w:val="left" w:pos="1418"/>
+        </w:tabs>
+        <w:ind w:firstLine="709"/>
+        <w:jc w:val="both"/>
+      </w:pPr>
+    </w:p>
+    <w:p>
+      <w:pPr>
+        <w:tabs>
+          <w:tab w:val="left" w:pos="1418"/>
+        </w:tabs>
+        <w:ind w:firstLine="709"/>
+      </w:pPr>
+      <w:r>
+        <w:lastRenderedPageBreak/>
+        <w:t>Все описанные команды можно также вызвать из контекстного меню устройства, произведя на нем щелчок дополнительной кнопкой мыши и выбрав пункт «Параметры» данного меню.</w:t>
+      </w:r>
+      <w:r>
+        <w:t xml:space="preserve"> Либо из главного меню, выбрав пункты Устройства </w:t>
+      </w:r>
+      <w:r>
+        <w:sym w:font="Wingdings" w:char="F0E0"/>
+      </w:r>
+      <w:r>
+        <w:rPr>
+          <w:lang w:val="en-US"/>
+        </w:rPr>
+        <w:t xml:space="preserve"> </w:t>
+      </w:r>
+      <w:r>
+        <w:t>Параметры.</w:t>
+      </w:r>
+    </w:p>
+    <w:p>
+      <w:pPr>
+        <w:tabs>
+          <w:tab w:val="left" w:pos="1418"/>
+        </w:tabs>
+        <w:ind w:firstLine="709"/>
+      </w:pPr>
+    </w:p>
+    <w:p>
+      <w:pPr>
+        <w:tabs>
+          <w:tab w:val="left" w:pos="1418"/>
+        </w:tabs>
+        <w:ind w:firstLine="709"/>
+      </w:pPr>
+    </w:p>
+    <w:p>
+      <w:pPr>
+        <w:tabs>
+          <w:tab w:val="left" w:pos="1418"/>
+        </w:tabs>
+        <w:ind w:firstLine="709"/>
+      </w:pPr>
+    </w:p>
+    <w:p>
+      <w:pPr>
+        <w:tabs>
+          <w:tab w:val="left" w:pos="1418"/>
+        </w:tabs>
+        <w:ind w:firstLine="709"/>
+      </w:pPr>
+    </w:p>
+    <w:p>
+      <w:pPr>
+        <w:tabs>
+          <w:tab w:val="left" w:pos="1418"/>
+        </w:tabs>
+        <w:ind w:firstLine="709"/>
+      </w:pPr>
+      <w:r>
+        <w:rPr>
+          <w:noProof/>
+        </w:rPr>
         <w:drawing>
-          <wp:anchor distT="0" distB="0" distL="114300" distR="114300" simplePos="0" relativeHeight="251668480" behindDoc="0" locked="0" layoutInCell="1" allowOverlap="1">
+          <wp:anchor distT="0" distB="0" distL="114300" distR="114300" simplePos="0" relativeHeight="251673600" behindDoc="0" locked="0" layoutInCell="1" allowOverlap="1">
             <wp:simplePos x="0" y="0"/>
             <wp:positionH relativeFrom="column">
-              <wp:posOffset>77470</wp:posOffset>
+              <wp:posOffset>-198120</wp:posOffset>
             </wp:positionH>
             <wp:positionV relativeFrom="paragraph">
-              <wp:posOffset>86360</wp:posOffset>
+              <wp:posOffset>-2540</wp:posOffset>
             </wp:positionV>
-            <wp:extent cx="308610" cy="267335"/>
+            <wp:extent cx="5933440" cy="4769485"/>
             <wp:effectExtent l="19050" t="0" r="0" b="0"/>
             <wp:wrapNone/>
-            <wp:docPr id="20" name="Рисунок 20"/>
+            <wp:docPr id="2" name="Рисунок 2"/>
             <wp:cNvGraphicFramePr>
               <a:graphicFrameLocks xmlns:a="http://schemas.openxmlformats.org/drawingml/2006/main" noChangeAspect="1"/>
             </wp:cNvGraphicFramePr>
@@ -1039,7 +1216,7 @@
               <a:graphicData uri="http://schemas.openxmlformats.org/drawingml/2006/picture">
                 <pic:pic xmlns:pic="http://schemas.openxmlformats.org/drawingml/2006/picture">
                   <pic:nvPicPr>
-                    <pic:cNvPr id="0" name="Picture 20"/>
+                    <pic:cNvPr id="0" name="Picture 2"/>
                     <pic:cNvPicPr>
                       <a:picLocks noChangeAspect="1" noChangeArrowheads="1"/>
                     </pic:cNvPicPr>
@@ -1054,7 +1231,7 @@
                   <pic:spPr bwMode="auto">
                     <a:xfrm>
                       <a:off x="0" y="0"/>
-                      <a:ext cx="308610" cy="267335"/>
+                      <a:ext cx="5933440" cy="4769485"/>
                     </a:xfrm>
                     <a:prstGeom prst="rect">
                       <a:avLst/>
@@ -1079,119 +1256,32 @@
         <w:tabs>
           <w:tab w:val="left" w:pos="1418"/>
         </w:tabs>
-        <w:ind w:left="708" w:firstLine="1"/>
-        <w:jc w:val="both"/>
-      </w:pPr>
-      <w:r>
-        <w:t>- кнопка «Заменить все значения параметров в устройстве на значения параметров в системе»</w:t>
-      </w:r>
-    </w:p>
-    <w:p>
-      <w:pPr>
-        <w:tabs>
-          <w:tab w:val="left" w:pos="1418"/>
-        </w:tabs>
-        <w:ind w:firstLine="709"/>
-        <w:jc w:val="both"/>
-      </w:pPr>
-      <w:r>
-        <w:t xml:space="preserve">Кнопки «Заменить значения параметров в устройстве на значения параметров в системе» и «Заменить все значения параметров в устройстве на значения параметров в системе» </w:t>
-      </w:r>
-      <w:r>
-        <w:t>выполняют действия, ана</w:t>
-      </w:r>
-      <w:r>
-        <w:t xml:space="preserve">логичные действиям кнопок верхней панели «Записать параметры» и «Записать параметры дочерних устройств» соответственно. </w:t>
-      </w:r>
-    </w:p>
-    <w:p>
-      <w:pPr>
-        <w:tabs>
-          <w:tab w:val="left" w:pos="1418"/>
-        </w:tabs>
-        <w:ind w:firstLine="709"/>
-        <w:jc w:val="both"/>
-      </w:pPr>
-      <w:r>
-        <w:t>Если, выделенное устройство не содержит дочерних устройств, то кнопки, предназначенные для осуществления действий над дочерними устройствами становятся не активными.</w:t>
-      </w:r>
-      <w:r>
-        <w:t xml:space="preserve"> </w:t>
-      </w:r>
-    </w:p>
-    <w:p>
-      <w:pPr>
-        <w:tabs>
-          <w:tab w:val="left" w:pos="1418"/>
-        </w:tabs>
-        <w:ind w:firstLine="709"/>
-      </w:pPr>
-    </w:p>
-    <w:p>
-      <w:pPr>
-        <w:tabs>
-          <w:tab w:val="left" w:pos="1418"/>
-        </w:tabs>
-        <w:ind w:firstLine="709"/>
-      </w:pPr>
-      <w:r>
-        <w:rPr>
-          <w:noProof/>
-        </w:rPr>
-        <w:drawing>
-          <wp:anchor distT="0" distB="0" distL="114300" distR="114300" simplePos="0" relativeHeight="251658240" behindDoc="0" locked="0" layoutInCell="1" allowOverlap="1">
-            <wp:simplePos x="0" y="0"/>
-            <wp:positionH relativeFrom="column">
-              <wp:posOffset>-207070</wp:posOffset>
-            </wp:positionH>
-            <wp:positionV relativeFrom="paragraph">
-              <wp:posOffset>-29977</wp:posOffset>
-            </wp:positionV>
-            <wp:extent cx="5933177" cy="4149306"/>
-            <wp:effectExtent l="19050" t="0" r="0" b="0"/>
-            <wp:wrapNone/>
-            <wp:docPr id="8" name="Рисунок 8"/>
-            <wp:cNvGraphicFramePr>
-              <a:graphicFrameLocks xmlns:a="http://schemas.openxmlformats.org/drawingml/2006/main" noChangeAspect="1"/>
-            </wp:cNvGraphicFramePr>
-            <a:graphic xmlns:a="http://schemas.openxmlformats.org/drawingml/2006/main">
-              <a:graphicData uri="http://schemas.openxmlformats.org/drawingml/2006/picture">
-                <pic:pic xmlns:pic="http://schemas.openxmlformats.org/drawingml/2006/picture">
-                  <pic:nvPicPr>
-                    <pic:cNvPr id="0" name="Picture 8"/>
-                    <pic:cNvPicPr>
-                      <a:picLocks noChangeAspect="1" noChangeArrowheads="1"/>
-                    </pic:cNvPicPr>
-                  </pic:nvPicPr>
-                  <pic:blipFill>
-                    <a:blip r:embed="rId18" cstate="print"/>
-                    <a:srcRect/>
-                    <a:stretch>
-                      <a:fillRect/>
-                    </a:stretch>
-                  </pic:blipFill>
-                  <pic:spPr bwMode="auto">
-                    <a:xfrm>
-                      <a:off x="0" y="0"/>
-                      <a:ext cx="5933177" cy="4149306"/>
-                    </a:xfrm>
-                    <a:prstGeom prst="rect">
-                      <a:avLst/>
-                    </a:prstGeom>
-                    <a:noFill/>
-                    <a:ln w="9525">
-                      <a:noFill/>
-                      <a:miter lim="800000"/>
-                      <a:headEnd/>
-                      <a:tailEnd/>
-                    </a:ln>
-                  </pic:spPr>
-                </pic:pic>
-              </a:graphicData>
-            </a:graphic>
-          </wp:anchor>
-        </w:drawing>
-      </w:r>
+        <w:ind w:firstLine="709"/>
+      </w:pPr>
+    </w:p>
+    <w:p>
+      <w:pPr>
+        <w:tabs>
+          <w:tab w:val="left" w:pos="1418"/>
+        </w:tabs>
+        <w:ind w:firstLine="709"/>
+      </w:pPr>
+    </w:p>
+    <w:p>
+      <w:pPr>
+        <w:tabs>
+          <w:tab w:val="left" w:pos="1418"/>
+        </w:tabs>
+        <w:ind w:firstLine="709"/>
+      </w:pPr>
+    </w:p>
+    <w:p>
+      <w:pPr>
+        <w:tabs>
+          <w:tab w:val="left" w:pos="1418"/>
+        </w:tabs>
+        <w:ind w:firstLine="709"/>
+      </w:pPr>
     </w:p>
     <w:p>
       <w:pPr>
@@ -1460,16 +1550,7 @@
           <w:sz w:val="20"/>
           <w:szCs w:val="20"/>
         </w:rPr>
-        <w:t xml:space="preserve"> Вкладка </w:t>
-      </w:r>
-      <w:r>
-        <w:rPr>
-          <w:rFonts w:ascii="Arial" w:hAnsi="Arial" w:cs="Arial"/>
-          <w:b/>
-          <w:sz w:val="20"/>
-          <w:szCs w:val="20"/>
-        </w:rPr>
-        <w:t>Параметры</w:t>
+        <w:t xml:space="preserve"> Параметры</w:t>
       </w:r>
     </w:p>
     <w:p>
@@ -1621,6 +1702,95 @@
                 <pic:pic xmlns:pic="http://schemas.openxmlformats.org/drawingml/2006/picture">
                   <pic:nvPicPr>
                     <pic:cNvPr id="0" name="Picture 22"/>
+                    <pic:cNvPicPr>
+                      <a:picLocks noChangeAspect="1" noChangeArrowheads="1"/>
+                    </pic:cNvPicPr>
+                  </pic:nvPicPr>
+                  <pic:blipFill>
+                    <a:blip r:embed="rId18" cstate="print"/>
+                    <a:srcRect/>
+                    <a:stretch>
+                      <a:fillRect/>
+                    </a:stretch>
+                  </pic:blipFill>
+                  <pic:spPr bwMode="auto">
+                    <a:xfrm>
+                      <a:off x="0" y="0"/>
+                      <a:ext cx="304800" cy="266700"/>
+                    </a:xfrm>
+                    <a:prstGeom prst="rect">
+                      <a:avLst/>
+                    </a:prstGeom>
+                    <a:noFill/>
+                    <a:ln w="9525">
+                      <a:noFill/>
+                      <a:miter lim="800000"/>
+                      <a:headEnd/>
+                      <a:tailEnd/>
+                    </a:ln>
+                  </pic:spPr>
+                </pic:pic>
+              </a:graphicData>
+            </a:graphic>
+          </wp:anchor>
+        </w:drawing>
+      </w:r>
+    </w:p>
+    <w:p>
+      <w:pPr>
+        <w:tabs>
+          <w:tab w:val="left" w:pos="520"/>
+        </w:tabs>
+        <w:jc w:val="both"/>
+        <w:outlineLvl w:val="2"/>
+      </w:pPr>
+      <w:r>
+        <w:tab/>
+        <w:t xml:space="preserve"> - кнопка «Добавить»</w:t>
+      </w:r>
+    </w:p>
+    <w:p>
+      <w:pPr>
+        <w:tabs>
+          <w:tab w:val="left" w:pos="520"/>
+        </w:tabs>
+        <w:jc w:val="both"/>
+        <w:outlineLvl w:val="2"/>
+      </w:pPr>
+    </w:p>
+    <w:p>
+      <w:pPr>
+        <w:tabs>
+          <w:tab w:val="left" w:pos="1560"/>
+        </w:tabs>
+        <w:jc w:val="both"/>
+        <w:outlineLvl w:val="2"/>
+      </w:pPr>
+      <w:r>
+        <w:rPr>
+          <w:noProof/>
+        </w:rPr>
+        <w:drawing>
+          <wp:anchor distT="0" distB="0" distL="114300" distR="114300" simplePos="0" relativeHeight="251671552" behindDoc="0" locked="0" layoutInCell="1" allowOverlap="1">
+            <wp:simplePos x="0" y="0"/>
+            <wp:positionH relativeFrom="column">
+              <wp:posOffset>18415</wp:posOffset>
+            </wp:positionH>
+            <wp:positionV relativeFrom="paragraph">
+              <wp:posOffset>81280</wp:posOffset>
+            </wp:positionV>
+            <wp:extent cx="304800" cy="266700"/>
+            <wp:effectExtent l="19050" t="0" r="0" b="0"/>
+            <wp:wrapNone/>
+            <wp:docPr id="23" name="Рисунок 23"/>
+            <wp:cNvGraphicFramePr>
+              <a:graphicFrameLocks xmlns:a="http://schemas.openxmlformats.org/drawingml/2006/main" noChangeAspect="1"/>
+            </wp:cNvGraphicFramePr>
+            <a:graphic xmlns:a="http://schemas.openxmlformats.org/drawingml/2006/main">
+              <a:graphicData uri="http://schemas.openxmlformats.org/drawingml/2006/picture">
+                <pic:pic xmlns:pic="http://schemas.openxmlformats.org/drawingml/2006/picture">
+                  <pic:nvPicPr>
+                    <pic:cNvPr id="0" name="Picture 23"/>
                     <pic:cNvPicPr>
                       <a:picLocks noChangeAspect="1" noChangeArrowheads="1"/>
                     </pic:cNvPicPr>
@@ -1665,13 +1835,13 @@
       </w:pPr>
       <w:r>
         <w:tab/>
-        <w:t xml:space="preserve"> - кнопка «Добавить»</w:t>
-      </w:r>
-    </w:p>
-    <w:p>
-      <w:pPr>
-        <w:tabs>
-          <w:tab w:val="left" w:pos="520"/>
+        <w:t xml:space="preserve"> - кнопка «Удалить»</w:t>
+      </w:r>
+    </w:p>
+    <w:p>
+      <w:pPr>
+        <w:tabs>
+          <w:tab w:val="left" w:pos="1560"/>
         </w:tabs>
         <w:jc w:val="both"/>
         <w:outlineLvl w:val="2"/>
@@ -1686,209 +1856,58 @@
         <w:outlineLvl w:val="2"/>
       </w:pPr>
       <w:r>
+        <w:t xml:space="preserve">Шаблон «По умолчанию» удалить нельзя. </w:t>
+      </w:r>
+    </w:p>
+    <w:p>
+      <w:pPr>
+        <w:tabs>
+          <w:tab w:val="left" w:pos="1560"/>
+        </w:tabs>
+        <w:jc w:val="both"/>
+        <w:outlineLvl w:val="2"/>
+      </w:pPr>
+    </w:p>
+    <w:p>
+      <w:pPr>
+        <w:tabs>
+          <w:tab w:val="left" w:pos="1560"/>
+        </w:tabs>
+        <w:jc w:val="both"/>
+        <w:outlineLvl w:val="2"/>
+      </w:pPr>
+    </w:p>
+    <w:p>
+      <w:pPr>
+        <w:tabs>
+          <w:tab w:val="left" w:pos="1560"/>
+        </w:tabs>
+        <w:jc w:val="both"/>
+        <w:outlineLvl w:val="2"/>
+      </w:pPr>
+    </w:p>
+    <w:p>
+      <w:pPr>
+        <w:tabs>
+          <w:tab w:val="left" w:pos="1560"/>
+        </w:tabs>
+        <w:jc w:val="both"/>
+        <w:outlineLvl w:val="2"/>
+      </w:pPr>
+    </w:p>
+    <w:p>
+      <w:pPr>
+        <w:tabs>
+          <w:tab w:val="left" w:pos="1560"/>
+        </w:tabs>
+        <w:jc w:val="both"/>
+        <w:outlineLvl w:val="2"/>
+      </w:pPr>
+      <w:r>
         <w:rPr>
           <w:noProof/>
         </w:rPr>
-        <w:drawing>
-          <wp:anchor distT="0" distB="0" distL="114300" distR="114300" simplePos="0" relativeHeight="251671552" behindDoc="0" locked="0" layoutInCell="1" allowOverlap="1">
-            <wp:simplePos x="0" y="0"/>
-            <wp:positionH relativeFrom="column">
-              <wp:posOffset>18415</wp:posOffset>
-            </wp:positionH>
-            <wp:positionV relativeFrom="paragraph">
-              <wp:posOffset>81280</wp:posOffset>
-            </wp:positionV>
-            <wp:extent cx="304800" cy="266700"/>
-            <wp:effectExtent l="19050" t="0" r="0" b="0"/>
-            <wp:wrapNone/>
-            <wp:docPr id="23" name="Рисунок 23"/>
-            <wp:cNvGraphicFramePr>
-              <a:graphicFrameLocks xmlns:a="http://schemas.openxmlformats.org/drawingml/2006/main" noChangeAspect="1"/>
-            </wp:cNvGraphicFramePr>
-            <a:graphic xmlns:a="http://schemas.openxmlformats.org/drawingml/2006/main">
-              <a:graphicData uri="http://schemas.openxmlformats.org/drawingml/2006/picture">
-                <pic:pic xmlns:pic="http://schemas.openxmlformats.org/drawingml/2006/picture">
-                  <pic:nvPicPr>
-                    <pic:cNvPr id="0" name="Picture 23"/>
-                    <pic:cNvPicPr>
-                      <a:picLocks noChangeAspect="1" noChangeArrowheads="1"/>
-                    </pic:cNvPicPr>
-                  </pic:nvPicPr>
-                  <pic:blipFill>
-                    <a:blip r:embed="rId20" cstate="print"/>
-                    <a:srcRect/>
-                    <a:stretch>
-                      <a:fillRect/>
-                    </a:stretch>
-                  </pic:blipFill>
-                  <pic:spPr bwMode="auto">
-                    <a:xfrm>
-                      <a:off x="0" y="0"/>
-                      <a:ext cx="304800" cy="266700"/>
-                    </a:xfrm>
-                    <a:prstGeom prst="rect">
-                      <a:avLst/>
-                    </a:prstGeom>
-                    <a:noFill/>
-                    <a:ln w="9525">
-                      <a:noFill/>
-                      <a:miter lim="800000"/>
-                      <a:headEnd/>
-                      <a:tailEnd/>
-                    </a:ln>
-                  </pic:spPr>
-                </pic:pic>
-              </a:graphicData>
-            </a:graphic>
-          </wp:anchor>
-        </w:drawing>
-      </w:r>
-    </w:p>
-    <w:p>
-      <w:pPr>
-        <w:tabs>
-          <w:tab w:val="left" w:pos="520"/>
-        </w:tabs>
-        <w:jc w:val="both"/>
-        <w:outlineLvl w:val="2"/>
-      </w:pPr>
-      <w:r>
-        <w:tab/>
-        <w:t xml:space="preserve"> - кнопка «Удалить»</w:t>
-      </w:r>
-    </w:p>
-    <w:p>
-      <w:pPr>
-        <w:tabs>
-          <w:tab w:val="left" w:pos="1560"/>
-        </w:tabs>
-        <w:jc w:val="both"/>
-        <w:outlineLvl w:val="2"/>
-      </w:pPr>
-    </w:p>
-    <w:p>
-      <w:pPr>
-        <w:tabs>
-          <w:tab w:val="left" w:pos="1560"/>
-        </w:tabs>
-        <w:jc w:val="both"/>
-        <w:outlineLvl w:val="2"/>
-      </w:pPr>
-      <w:r>
-        <w:t xml:space="preserve">Шаблон «По умолчанию» удалить нельзя. </w:t>
-      </w:r>
-    </w:p>
-    <w:p>
-      <w:pPr>
-        <w:tabs>
-          <w:tab w:val="left" w:pos="1560"/>
-        </w:tabs>
-        <w:jc w:val="both"/>
-        <w:outlineLvl w:val="2"/>
-      </w:pPr>
-    </w:p>
-    <w:p>
-      <w:pPr>
-        <w:tabs>
-          <w:tab w:val="left" w:pos="1560"/>
-        </w:tabs>
-        <w:jc w:val="both"/>
-        <w:outlineLvl w:val="2"/>
-      </w:pPr>
-    </w:p>
-    <w:p>
-      <w:pPr>
-        <w:tabs>
-          <w:tab w:val="left" w:pos="1560"/>
-        </w:tabs>
-        <w:jc w:val="both"/>
-        <w:outlineLvl w:val="2"/>
-      </w:pPr>
-    </w:p>
-    <w:p>
-      <w:pPr>
-        <w:tabs>
-          <w:tab w:val="left" w:pos="1560"/>
-        </w:tabs>
-        <w:jc w:val="both"/>
-        <w:outlineLvl w:val="2"/>
-      </w:pPr>
-    </w:p>
-    <w:p>
-      <w:pPr>
-        <w:tabs>
-          <w:tab w:val="left" w:pos="1560"/>
-        </w:tabs>
-        <w:jc w:val="both"/>
-        <w:outlineLvl w:val="2"/>
-      </w:pPr>
-    </w:p>
-    <w:p>
-      <w:pPr>
-        <w:tabs>
-          <w:tab w:val="left" w:pos="1560"/>
-        </w:tabs>
-        <w:jc w:val="both"/>
-        <w:outlineLvl w:val="2"/>
-      </w:pPr>
-    </w:p>
-    <w:p>
-      <w:pPr>
-        <w:tabs>
-          <w:tab w:val="left" w:pos="1560"/>
-        </w:tabs>
-        <w:jc w:val="both"/>
-        <w:outlineLvl w:val="2"/>
-      </w:pPr>
-    </w:p>
-    <w:p>
-      <w:pPr>
-        <w:tabs>
-          <w:tab w:val="left" w:pos="1560"/>
-        </w:tabs>
-        <w:jc w:val="both"/>
-        <w:outlineLvl w:val="2"/>
-      </w:pPr>
-    </w:p>
-    <w:p>
-      <w:pPr>
-        <w:tabs>
-          <w:tab w:val="left" w:pos="1560"/>
-        </w:tabs>
-        <w:jc w:val="both"/>
-        <w:outlineLvl w:val="2"/>
-      </w:pPr>
-    </w:p>
-    <w:p>
-      <w:pPr>
-        <w:tabs>
-          <w:tab w:val="left" w:pos="1560"/>
-        </w:tabs>
-        <w:jc w:val="both"/>
-        <w:outlineLvl w:val="2"/>
-      </w:pPr>
-    </w:p>
-    <w:p>
-      <w:pPr>
-        <w:tabs>
-          <w:tab w:val="left" w:pos="1560"/>
-        </w:tabs>
-        <w:jc w:val="both"/>
-        <w:outlineLvl w:val="2"/>
-      </w:pPr>
-    </w:p>
-    <w:p>
-      <w:pPr>
-        <w:tabs>
-          <w:tab w:val="left" w:pos="1560"/>
-        </w:tabs>
-        <w:jc w:val="both"/>
-        <w:outlineLvl w:val="2"/>
-      </w:pPr>
-      <w:r>
-        <w:rPr>
-          <w:noProof/>
-        </w:rPr>
+        <w:lastRenderedPageBreak/>
         <w:drawing>
           <wp:anchor distT="0" distB="0" distL="114300" distR="114300" simplePos="0" relativeHeight="251669504" behindDoc="0" locked="0" layoutInCell="1" allowOverlap="1">
             <wp:simplePos x="0" y="0"/>
@@ -1915,7 +1934,7 @@
                     </pic:cNvPicPr>
                   </pic:nvPicPr>
                   <pic:blipFill>
-                    <a:blip r:embed="rId21" cstate="print"/>
+                    <a:blip r:embed="rId20" cstate="print"/>
                     <a:srcRect/>
                     <a:stretch>
                       <a:fillRect/>
@@ -2046,10 +2065,10 @@
         <w:rPr>
           <w:b/>
         </w:rPr>
-        <w:t>Параметры</w:t>
-      </w:r>
-      <w:r>
-        <w:t>, вызвав контекстное меню щелчком дополнительной кнопкой мыши на выделенном устройстве (рис. 3). Шаблон может быть применен, как к устройству, так и к дочерним устройствам данного устройства, если таковые имеются.</w:t>
+        <w:t>Устройства</w:t>
+      </w:r>
+      <w:r>
+        <w:t>, вызвав контекстное меню щелчком дополнительной кнопкой мыши на выделенном устройстве (рис. 3). Шаблон может быть применен, как к устройству, так и к дочерним устройствам, если таковые имеются.</w:t>
       </w:r>
     </w:p>
     <w:p>
@@ -2058,23 +2077,25 @@
           <w:tab w:val="left" w:pos="4078"/>
         </w:tabs>
       </w:pPr>
+    </w:p>
+    <w:p>
       <w:r>
         <w:rPr>
           <w:noProof/>
         </w:rPr>
         <w:drawing>
-          <wp:anchor distT="0" distB="0" distL="114300" distR="114300" simplePos="0" relativeHeight="251672576" behindDoc="0" locked="0" layoutInCell="1" allowOverlap="1">
+          <wp:anchor distT="0" distB="0" distL="114300" distR="114300" simplePos="0" relativeHeight="251675648" behindDoc="0" locked="0" layoutInCell="1" allowOverlap="1">
             <wp:simplePos x="0" y="0"/>
             <wp:positionH relativeFrom="column">
-              <wp:posOffset>-219837</wp:posOffset>
+              <wp:posOffset>-183515</wp:posOffset>
             </wp:positionH>
             <wp:positionV relativeFrom="paragraph">
-              <wp:posOffset>149200</wp:posOffset>
+              <wp:posOffset>53340</wp:posOffset>
             </wp:positionV>
-            <wp:extent cx="5935523" cy="4155033"/>
-            <wp:effectExtent l="19050" t="0" r="8077" b="0"/>
+            <wp:extent cx="5935345" cy="3862070"/>
+            <wp:effectExtent l="19050" t="0" r="8255" b="0"/>
             <wp:wrapNone/>
-            <wp:docPr id="24" name="Рисунок 24"/>
+            <wp:docPr id="6" name="Рисунок 4"/>
             <wp:cNvGraphicFramePr>
               <a:graphicFrameLocks xmlns:a="http://schemas.openxmlformats.org/drawingml/2006/main" noChangeAspect="1"/>
             </wp:cNvGraphicFramePr>
@@ -2082,13 +2103,13 @@
               <a:graphicData uri="http://schemas.openxmlformats.org/drawingml/2006/picture">
                 <pic:pic xmlns:pic="http://schemas.openxmlformats.org/drawingml/2006/picture">
                   <pic:nvPicPr>
-                    <pic:cNvPr id="0" name="Picture 24"/>
+                    <pic:cNvPr id="0" name="Picture 4"/>
                     <pic:cNvPicPr>
                       <a:picLocks noChangeAspect="1" noChangeArrowheads="1"/>
                     </pic:cNvPicPr>
                   </pic:nvPicPr>
                   <pic:blipFill>
-                    <a:blip r:embed="rId22" cstate="print"/>
+                    <a:blip r:embed="rId21" cstate="print"/>
                     <a:srcRect/>
                     <a:stretch>
                       <a:fillRect/>
@@ -2097,7 +2118,7 @@
                   <pic:spPr bwMode="auto">
                     <a:xfrm>
                       <a:off x="0" y="0"/>
-                      <a:ext cx="5935523" cy="4155033"/>
+                      <a:ext cx="5935345" cy="3862070"/>
                     </a:xfrm>
                     <a:prstGeom prst="rect">
                       <a:avLst/>
@@ -2143,9 +2164,6 @@
     <w:p/>
     <w:p/>
     <w:p/>
-    <w:p/>
-    <w:p/>
-    <w:p/>
     <w:p>
       <w:pPr>
         <w:pStyle w:val="a3"/>
@@ -2158,6 +2176,14 @@
           <w:b/>
         </w:rPr>
       </w:pPr>
+      <w:r>
+        <w:rPr>
+          <w:rFonts w:ascii="Arial" w:hAnsi="Arial" w:cs="Arial"/>
+          <w:sz w:val="20"/>
+          <w:szCs w:val="20"/>
+        </w:rPr>
+        <w:tab/>
+      </w:r>
       <w:r>
         <w:rPr>
           <w:rFonts w:ascii="Arial" w:hAnsi="Arial" w:cs="Arial"/>
@@ -2198,7 +2224,7 @@
           <w:sz w:val="20"/>
           <w:szCs w:val="20"/>
         </w:rPr>
-        <w:t>Параметры</w:t>
+        <w:t>Устройства</w:t>
       </w:r>
     </w:p>
     <w:sectPr>
@@ -3032,7 +3058,7 @@
 </file>
 
 <file path=customXml/itemProps1.xml><?xml version="1.0" encoding="utf-8"?>
-<ds:datastoreItem xmlns:ds="http://schemas.openxmlformats.org/officeDocument/2006/customXml" ds:itemID="{CEE012A4-C179-48A4-9E61-3613EF674D55}">
+<ds:datastoreItem xmlns:ds="http://schemas.openxmlformats.org/officeDocument/2006/customXml" ds:itemID="{E7B9754D-97F0-4565-A233-8AB54EEBB642}">
   <ds:schemaRefs>
     <ds:schemaRef ds:uri="http://schemas.openxmlformats.org/officeDocument/2006/bibliography"/>
   </ds:schemaRefs>

</xml_diff>